<commit_message>
Added moving platforms and player movement
</commit_message>
<xml_diff>
--- a/design_docs/Apogee Schedule.docx
+++ b/design_docs/Apogee Schedule.docx
@@ -21,256 +21,279 @@
         </w:rPr>
         <w:t>Apogee</w:t>
       </w:r>
+      <w:r>
+        <w:rPr>
+          <w:rFonts w:asciiTheme="majorHAnsi" w:hAnsiTheme="majorHAnsi"/>
+          <w:b/>
+          <w:sz w:val="40"/>
+        </w:rPr>
+        <w:t xml:space="preserve"> Schedule:</w:t>
+      </w:r>
+    </w:p>
+    <w:p>
+      <w:pPr>
+        <w:rPr>
+          <w:sz w:val="24"/>
+        </w:rPr>
+      </w:pPr>
+      <w:r>
+        <w:rPr>
+          <w:sz w:val="24"/>
+        </w:rPr>
+        <w:t>Start Date: 2/1/2016</w:t>
+      </w:r>
+    </w:p>
+    <w:p>
+      <w:pPr>
+        <w:rPr>
+          <w:sz w:val="24"/>
+        </w:rPr>
+      </w:pPr>
+      <w:r>
+        <w:rPr>
+          <w:sz w:val="24"/>
+        </w:rPr>
+        <w:t>Projected End Date: 3/31/2016</w:t>
+      </w:r>
+    </w:p>
+    <w:p>
+      <w:pPr>
+        <w:rPr>
+          <w:sz w:val="24"/>
+        </w:rPr>
+      </w:pPr>
+    </w:p>
+    <w:p>
+      <w:pPr>
+        <w:rPr>
+          <w:b/>
+          <w:sz w:val="28"/>
+        </w:rPr>
+      </w:pPr>
+      <w:r>
+        <w:rPr>
+          <w:b/>
+          <w:sz w:val="28"/>
+        </w:rPr>
+        <w:t>Week One [2/1 – 2/5]:</w:t>
+      </w:r>
+    </w:p>
+    <w:p>
+      <w:pPr>
+        <w:pStyle w:val="ListParagraph"/>
+        <w:numPr>
+          <w:ilvl w:val="0"/>
+          <w:numId w:val="1"/>
+        </w:numPr>
+        <w:rPr>
+          <w:b/>
+          <w:strike/>
+          <w:sz w:val="24"/>
+        </w:rPr>
+      </w:pPr>
+      <w:r>
+        <w:rPr>
+          <w:strike/>
+          <w:sz w:val="24"/>
+        </w:rPr>
+        <w:t>Spec out game at a high level</w:t>
+      </w:r>
+    </w:p>
+    <w:p>
+      <w:pPr>
+        <w:pStyle w:val="ListParagraph"/>
+        <w:numPr>
+          <w:ilvl w:val="0"/>
+          <w:numId w:val="1"/>
+        </w:numPr>
+        <w:rPr>
+          <w:b/>
+          <w:sz w:val="24"/>
+        </w:rPr>
+      </w:pPr>
+      <w:r>
+        <w:rPr>
+          <w:sz w:val="24"/>
+        </w:rPr>
+        <w:t>Design the first  level (Near Earth)</w:t>
+      </w:r>
+    </w:p>
+    <w:p>
+      <w:pPr>
+        <w:pStyle w:val="ListParagraph"/>
+        <w:numPr>
+          <w:ilvl w:val="0"/>
+          <w:numId w:val="1"/>
+        </w:numPr>
+        <w:rPr>
+          <w:b/>
+          <w:sz w:val="24"/>
+        </w:rPr>
+      </w:pPr>
+      <w:r>
+        <w:rPr>
+          <w:sz w:val="24"/>
+        </w:rPr>
+        <w:t>Design SA-216 (Going to need assets including him with/without legs)</w:t>
+      </w:r>
+    </w:p>
+    <w:p>
+      <w:pPr>
+        <w:pStyle w:val="ListParagraph"/>
+        <w:numPr>
+          <w:ilvl w:val="0"/>
+          <w:numId w:val="1"/>
+        </w:numPr>
+        <w:rPr>
+          <w:b/>
+          <w:sz w:val="24"/>
+        </w:rPr>
+      </w:pPr>
+      <w:r>
+        <w:rPr>
+          <w:sz w:val="24"/>
+        </w:rPr>
+        <w:t>See if Rach can create Nova (May have to do this weekend – Sat morning?)</w:t>
+      </w:r>
+    </w:p>
+    <w:p>
+      <w:pPr>
+        <w:pStyle w:val="ListParagraph"/>
+        <w:numPr>
+          <w:ilvl w:val="0"/>
+          <w:numId w:val="1"/>
+        </w:numPr>
+        <w:rPr>
+          <w:b/>
+          <w:sz w:val="24"/>
+        </w:rPr>
+      </w:pPr>
+      <w:r>
+        <w:rPr>
+          <w:sz w:val="24"/>
+        </w:rPr>
+        <w:t>Begin work on basic platforming mechanics</w:t>
+      </w:r>
+    </w:p>
+    <w:p>
+      <w:pPr>
+        <w:pStyle w:val="ListParagraph"/>
+        <w:numPr>
+          <w:ilvl w:val="1"/>
+          <w:numId w:val="1"/>
+        </w:numPr>
+        <w:rPr>
+          <w:b/>
+          <w:strike/>
+          <w:sz w:val="24"/>
+        </w:rPr>
+      </w:pPr>
+      <w:r>
+        <w:rPr>
+          <w:strike/>
+          <w:sz w:val="24"/>
+        </w:rPr>
+        <w:t>Jump</w:t>
+      </w:r>
+    </w:p>
+    <w:p>
+      <w:pPr>
+        <w:pStyle w:val="ListParagraph"/>
+        <w:numPr>
+          <w:ilvl w:val="1"/>
+          <w:numId w:val="1"/>
+        </w:numPr>
+        <w:rPr>
+          <w:b/>
+          <w:strike/>
+          <w:sz w:val="24"/>
+        </w:rPr>
+      </w:pPr>
+      <w:r>
+        <w:rPr>
+          <w:strike/>
+          <w:sz w:val="24"/>
+        </w:rPr>
+        <w:t>Platform/player interaction</w:t>
+      </w:r>
+    </w:p>
+    <w:p>
+      <w:pPr>
+        <w:pStyle w:val="ListParagraph"/>
+        <w:numPr>
+          <w:ilvl w:val="1"/>
+          <w:numId w:val="1"/>
+        </w:numPr>
+        <w:rPr>
+          <w:b/>
+          <w:sz w:val="24"/>
+        </w:rPr>
+      </w:pPr>
+      <w:r>
+        <w:rPr>
+          <w:sz w:val="24"/>
+        </w:rPr>
+        <w:t>Nova follow</w:t>
+      </w:r>
+    </w:p>
+    <w:p>
+      <w:pPr>
+        <w:pStyle w:val="ListParagraph"/>
+        <w:numPr>
+          <w:ilvl w:val="1"/>
+          <w:numId w:val="1"/>
+        </w:numPr>
+        <w:rPr>
+          <w:b/>
+          <w:sz w:val="24"/>
+        </w:rPr>
+      </w:pPr>
+      <w:r>
+        <w:rPr>
+          <w:sz w:val="24"/>
+        </w:rPr>
+        <w:t>Death mechanic (Nova catching SA before he falls)</w:t>
+      </w:r>
+    </w:p>
+    <w:p>
+      <w:pPr>
+        <w:pStyle w:val="ListParagraph"/>
+        <w:numPr>
+          <w:ilvl w:val="1"/>
+          <w:numId w:val="1"/>
+        </w:numPr>
+        <w:rPr>
+          <w:b/>
+          <w:sz w:val="24"/>
+        </w:rPr>
+      </w:pPr>
+      <w:r>
+        <w:rPr>
+          <w:sz w:val="24"/>
+        </w:rPr>
+        <w:t>Level start/completion?</w:t>
+      </w:r>
+    </w:p>
+    <w:p>
+      <w:pPr>
+        <w:pStyle w:val="ListParagraph"/>
+        <w:numPr>
+          <w:ilvl w:val="2"/>
+          <w:numId w:val="1"/>
+        </w:numPr>
+        <w:rPr>
+          <w:b/>
+          <w:sz w:val="24"/>
+        </w:rPr>
+      </w:pPr>
+      <w:r>
+        <w:rPr>
+          <w:sz w:val="24"/>
+        </w:rPr>
+        <w:t>Could be open world that you can’t progress in until next piece of suit is unlocked</w:t>
+      </w:r>
       <w:bookmarkStart w:id="0" w:name="_GoBack"/>
       <w:bookmarkEnd w:id="0"/>
-      <w:r>
-        <w:rPr>
-          <w:rFonts w:asciiTheme="majorHAnsi" w:hAnsiTheme="majorHAnsi"/>
-          <w:b/>
-          <w:sz w:val="40"/>
-        </w:rPr>
-        <w:t xml:space="preserve"> Schedule:</w:t>
-      </w:r>
-    </w:p>
-    <w:p>
-      <w:pPr>
-        <w:rPr>
-          <w:sz w:val="24"/>
-        </w:rPr>
-      </w:pPr>
-      <w:r>
-        <w:rPr>
-          <w:sz w:val="24"/>
-        </w:rPr>
-        <w:t>Start Date: 2/1/2016</w:t>
-      </w:r>
-    </w:p>
-    <w:p>
-      <w:pPr>
-        <w:rPr>
-          <w:sz w:val="24"/>
-        </w:rPr>
-      </w:pPr>
-      <w:r>
-        <w:rPr>
-          <w:sz w:val="24"/>
-        </w:rPr>
-        <w:t>Projected End Date: 3/31/2016</w:t>
-      </w:r>
-    </w:p>
-    <w:p>
-      <w:pPr>
-        <w:rPr>
-          <w:sz w:val="24"/>
-        </w:rPr>
-      </w:pPr>
-    </w:p>
-    <w:p>
-      <w:pPr>
-        <w:rPr>
-          <w:b/>
-          <w:sz w:val="28"/>
-        </w:rPr>
-      </w:pPr>
-      <w:r>
-        <w:rPr>
-          <w:b/>
-          <w:sz w:val="28"/>
-        </w:rPr>
-        <w:t>Week One [2/1 – 2/5]:</w:t>
-      </w:r>
-    </w:p>
-    <w:p>
-      <w:pPr>
-        <w:pStyle w:val="ListParagraph"/>
-        <w:numPr>
-          <w:ilvl w:val="0"/>
-          <w:numId w:val="1"/>
-        </w:numPr>
-        <w:rPr>
-          <w:b/>
-          <w:strike/>
-          <w:sz w:val="24"/>
-        </w:rPr>
-      </w:pPr>
-      <w:r>
-        <w:rPr>
-          <w:strike/>
-          <w:sz w:val="24"/>
-        </w:rPr>
-        <w:t>Spec out game at a high level</w:t>
-      </w:r>
-    </w:p>
-    <w:p>
-      <w:pPr>
-        <w:pStyle w:val="ListParagraph"/>
-        <w:numPr>
-          <w:ilvl w:val="0"/>
-          <w:numId w:val="1"/>
-        </w:numPr>
-        <w:rPr>
-          <w:b/>
-          <w:sz w:val="24"/>
-        </w:rPr>
-      </w:pPr>
-      <w:r>
-        <w:rPr>
-          <w:sz w:val="24"/>
-        </w:rPr>
-        <w:t>Design the first  level (Near Earth)</w:t>
-      </w:r>
-    </w:p>
-    <w:p>
-      <w:pPr>
-        <w:pStyle w:val="ListParagraph"/>
-        <w:numPr>
-          <w:ilvl w:val="0"/>
-          <w:numId w:val="1"/>
-        </w:numPr>
-        <w:rPr>
-          <w:b/>
-          <w:sz w:val="24"/>
-        </w:rPr>
-      </w:pPr>
-      <w:r>
-        <w:rPr>
-          <w:sz w:val="24"/>
-        </w:rPr>
-        <w:t>Design SA-216 (Going to need assets including him with/without legs)</w:t>
-      </w:r>
-    </w:p>
-    <w:p>
-      <w:pPr>
-        <w:pStyle w:val="ListParagraph"/>
-        <w:numPr>
-          <w:ilvl w:val="0"/>
-          <w:numId w:val="1"/>
-        </w:numPr>
-        <w:rPr>
-          <w:b/>
-          <w:sz w:val="24"/>
-        </w:rPr>
-      </w:pPr>
-      <w:r>
-        <w:rPr>
-          <w:sz w:val="24"/>
-        </w:rPr>
-        <w:t>See if Rach can create Nova (May have to do this weekend – Sat morning?)</w:t>
-      </w:r>
-    </w:p>
-    <w:p>
-      <w:pPr>
-        <w:pStyle w:val="ListParagraph"/>
-        <w:numPr>
-          <w:ilvl w:val="0"/>
-          <w:numId w:val="1"/>
-        </w:numPr>
-        <w:rPr>
-          <w:b/>
-          <w:sz w:val="24"/>
-        </w:rPr>
-      </w:pPr>
-      <w:r>
-        <w:rPr>
-          <w:sz w:val="24"/>
-        </w:rPr>
-        <w:t>Begin work on basic platforming mechanics</w:t>
-      </w:r>
-    </w:p>
-    <w:p>
-      <w:pPr>
-        <w:pStyle w:val="ListParagraph"/>
-        <w:numPr>
-          <w:ilvl w:val="1"/>
-          <w:numId w:val="1"/>
-        </w:numPr>
-        <w:rPr>
-          <w:b/>
-          <w:sz w:val="24"/>
-        </w:rPr>
-      </w:pPr>
-      <w:r>
-        <w:rPr>
-          <w:sz w:val="24"/>
-        </w:rPr>
-        <w:t>Jump</w:t>
-      </w:r>
-    </w:p>
-    <w:p>
-      <w:pPr>
-        <w:pStyle w:val="ListParagraph"/>
-        <w:numPr>
-          <w:ilvl w:val="1"/>
-          <w:numId w:val="1"/>
-        </w:numPr>
-        <w:rPr>
-          <w:b/>
-          <w:sz w:val="24"/>
-        </w:rPr>
-      </w:pPr>
-      <w:r>
-        <w:rPr>
-          <w:sz w:val="24"/>
-        </w:rPr>
-        <w:t>Platform/player interaction</w:t>
-      </w:r>
-    </w:p>
-    <w:p>
-      <w:pPr>
-        <w:pStyle w:val="ListParagraph"/>
-        <w:numPr>
-          <w:ilvl w:val="1"/>
-          <w:numId w:val="1"/>
-        </w:numPr>
-        <w:rPr>
-          <w:b/>
-          <w:sz w:val="24"/>
-        </w:rPr>
-      </w:pPr>
-      <w:r>
-        <w:rPr>
-          <w:sz w:val="24"/>
-        </w:rPr>
-        <w:t>Death mechanic (Nova catching SA before he falls)</w:t>
-      </w:r>
-    </w:p>
-    <w:p>
-      <w:pPr>
-        <w:pStyle w:val="ListParagraph"/>
-        <w:numPr>
-          <w:ilvl w:val="1"/>
-          <w:numId w:val="1"/>
-        </w:numPr>
-        <w:rPr>
-          <w:b/>
-          <w:sz w:val="24"/>
-        </w:rPr>
-      </w:pPr>
-      <w:r>
-        <w:rPr>
-          <w:sz w:val="24"/>
-        </w:rPr>
-        <w:t>Level start/completion?</w:t>
-      </w:r>
-    </w:p>
-    <w:p>
-      <w:pPr>
-        <w:pStyle w:val="ListParagraph"/>
-        <w:numPr>
-          <w:ilvl w:val="2"/>
-          <w:numId w:val="1"/>
-        </w:numPr>
-        <w:rPr>
-          <w:b/>
-          <w:sz w:val="24"/>
-        </w:rPr>
-      </w:pPr>
-      <w:r>
-        <w:rPr>
-          <w:sz w:val="24"/>
-        </w:rPr>
-        <w:t>Could be open world that you can’t progress in until next piece of suit is unlocked</w:t>
-      </w:r>
     </w:p>
     <w:p>
       <w:pPr>

</xml_diff>

<commit_message>
Updates to design docs
</commit_message>
<xml_diff>
--- a/design_docs/Apogee Schedule.docx
+++ b/design_docs/Apogee Schedule.docx
@@ -40,260 +40,259 @@
         <w:rPr>
           <w:sz w:val="24"/>
         </w:rPr>
-        <w:t>Start Date: 2/1/2016</w:t>
-      </w:r>
-    </w:p>
-    <w:p>
-      <w:pPr>
-        <w:rPr>
-          <w:sz w:val="24"/>
-        </w:rPr>
-      </w:pPr>
-      <w:r>
-        <w:rPr>
-          <w:sz w:val="24"/>
-        </w:rPr>
-        <w:t>Projected End Date: 3/31/2016</w:t>
-      </w:r>
-    </w:p>
-    <w:p>
-      <w:pPr>
-        <w:rPr>
-          <w:sz w:val="24"/>
-        </w:rPr>
-      </w:pPr>
-    </w:p>
-    <w:p>
-      <w:pPr>
-        <w:rPr>
-          <w:b/>
-          <w:sz w:val="28"/>
-        </w:rPr>
-      </w:pPr>
-      <w:r>
-        <w:rPr>
-          <w:b/>
-          <w:sz w:val="28"/>
-        </w:rPr>
-        <w:t>Week One [2/1 – 2/5]:</w:t>
-      </w:r>
-    </w:p>
-    <w:p>
-      <w:pPr>
-        <w:pStyle w:val="ListParagraph"/>
-        <w:numPr>
-          <w:ilvl w:val="0"/>
-          <w:numId w:val="1"/>
-        </w:numPr>
-        <w:rPr>
-          <w:b/>
-          <w:strike/>
-          <w:sz w:val="24"/>
-        </w:rPr>
-      </w:pPr>
-      <w:r>
-        <w:rPr>
-          <w:strike/>
-          <w:sz w:val="24"/>
-        </w:rPr>
-        <w:t>Spec out game at a high level</w:t>
-      </w:r>
-    </w:p>
-    <w:p>
-      <w:pPr>
-        <w:pStyle w:val="ListParagraph"/>
-        <w:numPr>
-          <w:ilvl w:val="0"/>
-          <w:numId w:val="1"/>
-        </w:numPr>
-        <w:rPr>
-          <w:b/>
-          <w:sz w:val="24"/>
-        </w:rPr>
-      </w:pPr>
-      <w:r>
-        <w:rPr>
-          <w:sz w:val="24"/>
-        </w:rPr>
-        <w:t>Design the first  level (Near Earth)</w:t>
-      </w:r>
-    </w:p>
-    <w:p>
-      <w:pPr>
-        <w:pStyle w:val="ListParagraph"/>
-        <w:numPr>
-          <w:ilvl w:val="0"/>
-          <w:numId w:val="1"/>
-        </w:numPr>
-        <w:rPr>
-          <w:b/>
-          <w:sz w:val="24"/>
-        </w:rPr>
-      </w:pPr>
-      <w:r>
-        <w:rPr>
-          <w:sz w:val="24"/>
-        </w:rPr>
-        <w:t>Design SA-216 (Going to need assets including him with/without legs)</w:t>
-      </w:r>
-    </w:p>
-    <w:p>
-      <w:pPr>
-        <w:pStyle w:val="ListParagraph"/>
-        <w:numPr>
-          <w:ilvl w:val="0"/>
-          <w:numId w:val="1"/>
-        </w:numPr>
-        <w:rPr>
-          <w:b/>
-          <w:sz w:val="24"/>
-        </w:rPr>
-      </w:pPr>
-      <w:r>
-        <w:rPr>
-          <w:sz w:val="24"/>
-        </w:rPr>
-        <w:t>See if Rach can create Nova (May have to do this weekend – Sat morning?)</w:t>
-      </w:r>
-    </w:p>
-    <w:p>
-      <w:pPr>
-        <w:pStyle w:val="ListParagraph"/>
-        <w:numPr>
-          <w:ilvl w:val="0"/>
-          <w:numId w:val="1"/>
-        </w:numPr>
-        <w:rPr>
-          <w:b/>
-          <w:sz w:val="24"/>
-        </w:rPr>
-      </w:pPr>
-      <w:r>
-        <w:rPr>
-          <w:sz w:val="24"/>
-        </w:rPr>
-        <w:t>Begin work on basic platforming mechanics</w:t>
-      </w:r>
-    </w:p>
-    <w:p>
-      <w:pPr>
-        <w:pStyle w:val="ListParagraph"/>
-        <w:numPr>
-          <w:ilvl w:val="1"/>
-          <w:numId w:val="1"/>
-        </w:numPr>
-        <w:rPr>
-          <w:b/>
-          <w:strike/>
-          <w:sz w:val="24"/>
-        </w:rPr>
-      </w:pPr>
-      <w:r>
-        <w:rPr>
-          <w:strike/>
-          <w:sz w:val="24"/>
-        </w:rPr>
-        <w:t>Jump</w:t>
-      </w:r>
-    </w:p>
-    <w:p>
-      <w:pPr>
-        <w:pStyle w:val="ListParagraph"/>
-        <w:numPr>
-          <w:ilvl w:val="1"/>
-          <w:numId w:val="1"/>
-        </w:numPr>
-        <w:rPr>
-          <w:b/>
-          <w:strike/>
-          <w:sz w:val="24"/>
-        </w:rPr>
-      </w:pPr>
-      <w:r>
-        <w:rPr>
-          <w:strike/>
-          <w:sz w:val="24"/>
-        </w:rPr>
-        <w:t>Platform/player interaction</w:t>
-      </w:r>
-    </w:p>
-    <w:p>
-      <w:pPr>
-        <w:pStyle w:val="ListParagraph"/>
-        <w:numPr>
-          <w:ilvl w:val="1"/>
-          <w:numId w:val="1"/>
-        </w:numPr>
-        <w:rPr>
-          <w:b/>
-          <w:sz w:val="24"/>
-        </w:rPr>
-      </w:pPr>
-      <w:r>
-        <w:rPr>
-          <w:sz w:val="24"/>
-        </w:rPr>
-        <w:t>Nova follow</w:t>
-      </w:r>
-    </w:p>
-    <w:p>
-      <w:pPr>
-        <w:pStyle w:val="ListParagraph"/>
-        <w:numPr>
-          <w:ilvl w:val="1"/>
-          <w:numId w:val="1"/>
-        </w:numPr>
-        <w:rPr>
-          <w:b/>
-          <w:sz w:val="24"/>
-        </w:rPr>
-      </w:pPr>
-      <w:r>
-        <w:rPr>
-          <w:sz w:val="24"/>
-        </w:rPr>
-        <w:t>Death mechanic (Nova catching SA before he falls)</w:t>
-      </w:r>
-    </w:p>
-    <w:p>
-      <w:pPr>
-        <w:pStyle w:val="ListParagraph"/>
-        <w:numPr>
-          <w:ilvl w:val="1"/>
-          <w:numId w:val="1"/>
-        </w:numPr>
-        <w:rPr>
-          <w:b/>
-          <w:sz w:val="24"/>
-        </w:rPr>
-      </w:pPr>
-      <w:r>
-        <w:rPr>
-          <w:sz w:val="24"/>
-        </w:rPr>
-        <w:t>Level start/completion?</w:t>
-      </w:r>
-    </w:p>
-    <w:p>
-      <w:pPr>
-        <w:pStyle w:val="ListParagraph"/>
-        <w:numPr>
-          <w:ilvl w:val="2"/>
-          <w:numId w:val="1"/>
-        </w:numPr>
-        <w:rPr>
-          <w:b/>
-          <w:sz w:val="24"/>
-        </w:rPr>
-      </w:pPr>
-      <w:r>
-        <w:rPr>
-          <w:sz w:val="24"/>
-        </w:rPr>
-        <w:t>Could be open world that you can’t progress in until next piece of suit is unlocked</w:t>
+        <w:t xml:space="preserve">Start </w:t>
       </w:r>
       <w:bookmarkStart w:id="0" w:name="_GoBack"/>
       <w:bookmarkEnd w:id="0"/>
+      <w:r>
+        <w:rPr>
+          <w:sz w:val="24"/>
+        </w:rPr>
+        <w:t>Date: 2/1/2016</w:t>
+      </w:r>
+    </w:p>
+    <w:p>
+      <w:pPr>
+        <w:rPr>
+          <w:sz w:val="24"/>
+        </w:rPr>
+      </w:pPr>
+      <w:r>
+        <w:rPr>
+          <w:sz w:val="24"/>
+        </w:rPr>
+        <w:t>Projected End Date: 3/31/2016</w:t>
+      </w:r>
+    </w:p>
+    <w:p>
+      <w:pPr>
+        <w:rPr>
+          <w:sz w:val="24"/>
+        </w:rPr>
+      </w:pPr>
+    </w:p>
+    <w:p>
+      <w:pPr>
+        <w:rPr>
+          <w:b/>
+          <w:sz w:val="28"/>
+        </w:rPr>
+      </w:pPr>
+      <w:r>
+        <w:rPr>
+          <w:b/>
+          <w:sz w:val="28"/>
+        </w:rPr>
+        <w:t>Week One [2/1 – 2/5]:</w:t>
+      </w:r>
+    </w:p>
+    <w:p>
+      <w:pPr>
+        <w:pStyle w:val="ListParagraph"/>
+        <w:numPr>
+          <w:ilvl w:val="0"/>
+          <w:numId w:val="1"/>
+        </w:numPr>
+        <w:rPr>
+          <w:b/>
+          <w:strike/>
+          <w:sz w:val="24"/>
+        </w:rPr>
+      </w:pPr>
+      <w:r>
+        <w:rPr>
+          <w:strike/>
+          <w:sz w:val="24"/>
+        </w:rPr>
+        <w:t>Spec out game at a high level</w:t>
+      </w:r>
+    </w:p>
+    <w:p>
+      <w:pPr>
+        <w:pStyle w:val="ListParagraph"/>
+        <w:numPr>
+          <w:ilvl w:val="0"/>
+          <w:numId w:val="1"/>
+        </w:numPr>
+        <w:rPr>
+          <w:b/>
+          <w:sz w:val="24"/>
+        </w:rPr>
+      </w:pPr>
+      <w:r>
+        <w:rPr>
+          <w:sz w:val="24"/>
+        </w:rPr>
+        <w:t>Design the first  level (</w:t>
+      </w:r>
+      <w:r>
+        <w:rPr>
+          <w:sz w:val="24"/>
+        </w:rPr>
+        <w:t>One Small Step</w:t>
+      </w:r>
+      <w:r>
+        <w:rPr>
+          <w:sz w:val="24"/>
+        </w:rPr>
+        <w:t>)</w:t>
+      </w:r>
+    </w:p>
+    <w:p>
+      <w:pPr>
+        <w:pStyle w:val="ListParagraph"/>
+        <w:numPr>
+          <w:ilvl w:val="0"/>
+          <w:numId w:val="1"/>
+        </w:numPr>
+        <w:rPr>
+          <w:b/>
+          <w:sz w:val="24"/>
+        </w:rPr>
+      </w:pPr>
+      <w:r>
+        <w:rPr>
+          <w:sz w:val="24"/>
+        </w:rPr>
+        <w:t>Design SA-216 (Going to need assets including him with/without legs)</w:t>
+      </w:r>
+    </w:p>
+    <w:p>
+      <w:pPr>
+        <w:pStyle w:val="ListParagraph"/>
+        <w:numPr>
+          <w:ilvl w:val="0"/>
+          <w:numId w:val="1"/>
+        </w:numPr>
+        <w:rPr>
+          <w:b/>
+          <w:sz w:val="24"/>
+        </w:rPr>
+      </w:pPr>
+      <w:r>
+        <w:rPr>
+          <w:sz w:val="24"/>
+        </w:rPr>
+        <w:t>See if Rach can create Nova (May have to do this weekend – Sat morning?)</w:t>
+      </w:r>
+    </w:p>
+    <w:p>
+      <w:pPr>
+        <w:pStyle w:val="ListParagraph"/>
+        <w:numPr>
+          <w:ilvl w:val="0"/>
+          <w:numId w:val="1"/>
+        </w:numPr>
+        <w:rPr>
+          <w:b/>
+          <w:sz w:val="24"/>
+        </w:rPr>
+      </w:pPr>
+      <w:r>
+        <w:rPr>
+          <w:sz w:val="24"/>
+        </w:rPr>
+        <w:t>Begin work on basic platforming mechanics</w:t>
+      </w:r>
+    </w:p>
+    <w:p>
+      <w:pPr>
+        <w:pStyle w:val="ListParagraph"/>
+        <w:numPr>
+          <w:ilvl w:val="1"/>
+          <w:numId w:val="1"/>
+        </w:numPr>
+        <w:rPr>
+          <w:b/>
+          <w:strike/>
+          <w:sz w:val="24"/>
+        </w:rPr>
+      </w:pPr>
+      <w:r>
+        <w:rPr>
+          <w:strike/>
+          <w:sz w:val="24"/>
+        </w:rPr>
+        <w:t>Jump</w:t>
+      </w:r>
+    </w:p>
+    <w:p>
+      <w:pPr>
+        <w:pStyle w:val="ListParagraph"/>
+        <w:numPr>
+          <w:ilvl w:val="1"/>
+          <w:numId w:val="1"/>
+        </w:numPr>
+        <w:rPr>
+          <w:b/>
+          <w:strike/>
+          <w:sz w:val="24"/>
+        </w:rPr>
+      </w:pPr>
+      <w:r>
+        <w:rPr>
+          <w:strike/>
+          <w:sz w:val="24"/>
+        </w:rPr>
+        <w:t>Platform/player interaction</w:t>
+      </w:r>
+    </w:p>
+    <w:p>
+      <w:pPr>
+        <w:pStyle w:val="ListParagraph"/>
+        <w:numPr>
+          <w:ilvl w:val="1"/>
+          <w:numId w:val="1"/>
+        </w:numPr>
+        <w:rPr>
+          <w:b/>
+          <w:sz w:val="24"/>
+        </w:rPr>
+      </w:pPr>
+      <w:r>
+        <w:rPr>
+          <w:sz w:val="24"/>
+        </w:rPr>
+        <w:t>Nova follow</w:t>
+      </w:r>
+    </w:p>
+    <w:p>
+      <w:pPr>
+        <w:pStyle w:val="ListParagraph"/>
+        <w:numPr>
+          <w:ilvl w:val="1"/>
+          <w:numId w:val="1"/>
+        </w:numPr>
+        <w:rPr>
+          <w:b/>
+          <w:sz w:val="24"/>
+        </w:rPr>
+      </w:pPr>
+      <w:r>
+        <w:rPr>
+          <w:sz w:val="24"/>
+        </w:rPr>
+        <w:t>Death mechanic (Nova catching SA before he falls)</w:t>
+      </w:r>
+    </w:p>
+    <w:p>
+      <w:pPr>
+        <w:pStyle w:val="ListParagraph"/>
+        <w:numPr>
+          <w:ilvl w:val="1"/>
+          <w:numId w:val="1"/>
+        </w:numPr>
+        <w:rPr>
+          <w:b/>
+          <w:sz w:val="24"/>
+        </w:rPr>
+      </w:pPr>
+      <w:r>
+        <w:rPr>
+          <w:sz w:val="24"/>
+        </w:rPr>
+        <w:t>Level start/completion?</w:t>
+      </w:r>
     </w:p>
     <w:p>
       <w:pPr>
@@ -311,6 +310,25 @@
         <w:rPr>
           <w:sz w:val="24"/>
         </w:rPr>
+        <w:t>Could be open world that you can’t progress in until next piece of suit is unlocked</w:t>
+      </w:r>
+    </w:p>
+    <w:p>
+      <w:pPr>
+        <w:pStyle w:val="ListParagraph"/>
+        <w:numPr>
+          <w:ilvl w:val="2"/>
+          <w:numId w:val="1"/>
+        </w:numPr>
+        <w:rPr>
+          <w:b/>
+          <w:sz w:val="24"/>
+        </w:rPr>
+      </w:pPr>
+      <w:r>
+        <w:rPr>
+          <w:sz w:val="24"/>
+        </w:rPr>
         <w:t>Near Earth – Need to double jump to platform that raises you to sub space</w:t>
       </w:r>
     </w:p>
@@ -368,7 +386,32 @@
         <w:rPr>
           <w:sz w:val="24"/>
         </w:rPr>
-        <w:t>Near Moon – Final ascent, just need to beat area</w:t>
+        <w:t>Near Moon – Final a</w:t>
+      </w:r>
+      <w:r>
+        <w:rPr>
+          <w:sz w:val="24"/>
+        </w:rPr>
+        <w:t>scent, just need to beat are</w:t>
+      </w:r>
+    </w:p>
+    <w:p>
+      <w:pPr>
+        <w:pStyle w:val="ListParagraph"/>
+        <w:numPr>
+          <w:ilvl w:val="0"/>
+          <w:numId w:val="1"/>
+        </w:numPr>
+        <w:rPr>
+          <w:b/>
+          <w:sz w:val="24"/>
+        </w:rPr>
+      </w:pPr>
+      <w:r>
+        <w:rPr>
+          <w:sz w:val="24"/>
+        </w:rPr>
+        <w:t>Outline capabilities of different mechanics</w:t>
       </w:r>
     </w:p>
     <w:sectPr>

</xml_diff>